<commit_message>
plus 'Exportfiles' info added
</commit_message>
<xml_diff>
--- a/indicators/ATR_box/screenshot.docx
+++ b/indicators/ATR_box/screenshot.docx
@@ -98,7 +98,7 @@
           </mc:Choice>
           <mc:Fallback>
             <w:pict>
-              <v:rect w14:anchorId="154821DF" id="Rectangle 6" o:spid="_x0000_s1026" style="position:absolute;margin-left:6.5pt;margin-top:183.35pt;width:160.65pt;height:47.3pt;z-index:251660288;visibility:visible;mso-wrap-style:square;mso-wrap-distance-left:9pt;mso-wrap-distance-top:0;mso-wrap-distance-right:9pt;mso-wrap-distance-bottom:0;mso-position-horizontal:absolute;mso-position-horizontal-relative:text;mso-position-vertical:absolute;mso-position-vertical-relative:text;v-text-anchor:middle" o:gfxdata="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" fillcolor="#393737 [814]" strokecolor="#181818 [486]" strokeweight="1pt"/>
+              <v:rect w14:anchorId="404052A6" id="Rectangle 6" o:spid="_x0000_s1026" style="position:absolute;margin-left:6.5pt;margin-top:183.35pt;width:160.65pt;height:47.3pt;z-index:251660288;visibility:visible;mso-wrap-style:square;mso-wrap-distance-left:9pt;mso-wrap-distance-top:0;mso-wrap-distance-right:9pt;mso-wrap-distance-bottom:0;mso-position-horizontal:absolute;mso-position-horizontal-relative:text;mso-position-vertical:absolute;mso-position-vertical-relative:text;v-text-anchor:middle" o:gfxdata="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" fillcolor="#393737 [814]" strokecolor="#181818 [486]" strokeweight="1pt"/>
             </w:pict>
           </mc:Fallback>
         </mc:AlternateContent>
@@ -166,7 +166,7 @@
           </mc:Choice>
           <mc:Fallback>
             <w:pict>
-              <v:shapetype w14:anchorId="22862CE8" id="_x0000_t13" coordsize="21600,21600" o:spt="13" adj="16200,5400" path="m@0,l@0@1,0@1,0@2@0@2@0,21600,21600,10800xe">
+              <v:shapetype w14:anchorId="5F04EFE0" id="_x0000_t13" coordsize="21600,21600" o:spt="13" adj="16200,5400" path="m@0,l@0@1,0@1,0@2@0@2@0,21600,21600,10800xe">
                 <v:stroke joinstyle="miter"/>
                 <v:formulas>
                   <v:f eqn="val #0"/>
@@ -356,6 +356,157 @@
       </w:tr>
     </w:tbl>
     <w:p/>
+    <w:p>
+      <w:r>
+        <w:rPr>
+          <w:noProof/>
+        </w:rPr>
+        <w:lastRenderedPageBreak/>
+        <w:drawing>
+          <wp:inline distT="0" distB="0" distL="0" distR="0" wp14:anchorId="0EC0B8EF" wp14:editId="42316FC2">
+            <wp:extent cx="5760720" cy="1678940"/>
+            <wp:effectExtent l="0" t="0" r="0" b="0"/>
+            <wp:docPr id="1527778829" name="Picture 7"/>
+            <wp:cNvGraphicFramePr>
+              <a:graphicFrameLocks xmlns:a="http://schemas.openxmlformats.org/drawingml/2006/main" noChangeAspect="1"/>
+            </wp:cNvGraphicFramePr>
+            <a:graphic xmlns:a="http://schemas.openxmlformats.org/drawingml/2006/main">
+              <a:graphicData uri="http://schemas.openxmlformats.org/drawingml/2006/picture">
+                <pic:pic xmlns:pic="http://schemas.openxmlformats.org/drawingml/2006/picture">
+                  <pic:nvPicPr>
+                    <pic:cNvPr id="1527778829" name="Picture 1527778829"/>
+                    <pic:cNvPicPr/>
+                  </pic:nvPicPr>
+                  <pic:blipFill>
+                    <a:blip r:embed="rId7">
+                      <a:extLst>
+                        <a:ext uri="{28A0092B-C50C-407E-A947-70E740481C1C}">
+                          <a14:useLocalDpi xmlns:a14="http://schemas.microsoft.com/office/drawing/2010/main" val="0"/>
+                        </a:ext>
+                      </a:extLst>
+                    </a:blip>
+                    <a:stretch>
+                      <a:fillRect/>
+                    </a:stretch>
+                  </pic:blipFill>
+                  <pic:spPr>
+                    <a:xfrm>
+                      <a:off x="0" y="0"/>
+                      <a:ext cx="5760720" cy="1678940"/>
+                    </a:xfrm>
+                    <a:prstGeom prst="rect">
+                      <a:avLst/>
+                    </a:prstGeom>
+                  </pic:spPr>
+                </pic:pic>
+              </a:graphicData>
+            </a:graphic>
+          </wp:inline>
+        </w:drawing>
+      </w:r>
+    </w:p>
+    <w:p>
+      <w:r>
+        <w:t>File location.</w:t>
+      </w:r>
+    </w:p>
+    <w:p/>
+    <w:p>
+      <w:r>
+        <w:rPr>
+          <w:noProof/>
+        </w:rPr>
+        <w:drawing>
+          <wp:inline distT="0" distB="0" distL="0" distR="0" wp14:anchorId="6E05C4F5" wp14:editId="33D9EFB5">
+            <wp:extent cx="5760720" cy="2134870"/>
+            <wp:effectExtent l="0" t="0" r="0" b="0"/>
+            <wp:docPr id="566761342" name="Picture 8"/>
+            <wp:cNvGraphicFramePr>
+              <a:graphicFrameLocks xmlns:a="http://schemas.openxmlformats.org/drawingml/2006/main" noChangeAspect="1"/>
+            </wp:cNvGraphicFramePr>
+            <a:graphic xmlns:a="http://schemas.openxmlformats.org/drawingml/2006/main">
+              <a:graphicData uri="http://schemas.openxmlformats.org/drawingml/2006/picture">
+                <pic:pic xmlns:pic="http://schemas.openxmlformats.org/drawingml/2006/picture">
+                  <pic:nvPicPr>
+                    <pic:cNvPr id="566761342" name="Picture 566761342"/>
+                    <pic:cNvPicPr/>
+                  </pic:nvPicPr>
+                  <pic:blipFill>
+                    <a:blip r:embed="rId8" cstate="print">
+                      <a:extLst>
+                        <a:ext uri="{28A0092B-C50C-407E-A947-70E740481C1C}">
+                          <a14:useLocalDpi xmlns:a14="http://schemas.microsoft.com/office/drawing/2010/main" val="0"/>
+                        </a:ext>
+                      </a:extLst>
+                    </a:blip>
+                    <a:stretch>
+                      <a:fillRect/>
+                    </a:stretch>
+                  </pic:blipFill>
+                  <pic:spPr>
+                    <a:xfrm>
+                      <a:off x="0" y="0"/>
+                      <a:ext cx="5760720" cy="2134870"/>
+                    </a:xfrm>
+                    <a:prstGeom prst="rect">
+                      <a:avLst/>
+                    </a:prstGeom>
+                  </pic:spPr>
+                </pic:pic>
+              </a:graphicData>
+            </a:graphic>
+          </wp:inline>
+        </w:drawing>
+      </w:r>
+    </w:p>
+    <w:p>
+      <w:r>
+        <w:rPr>
+          <w:noProof/>
+        </w:rPr>
+        <w:drawing>
+          <wp:inline distT="0" distB="0" distL="0" distR="0" wp14:anchorId="496A500C" wp14:editId="5B890D8E">
+            <wp:extent cx="4867954" cy="3734321"/>
+            <wp:effectExtent l="0" t="0" r="8890" b="0"/>
+            <wp:docPr id="2137052561" name="Picture 11"/>
+            <wp:cNvGraphicFramePr>
+              <a:graphicFrameLocks xmlns:a="http://schemas.openxmlformats.org/drawingml/2006/main" noChangeAspect="1"/>
+            </wp:cNvGraphicFramePr>
+            <a:graphic xmlns:a="http://schemas.openxmlformats.org/drawingml/2006/main">
+              <a:graphicData uri="http://schemas.openxmlformats.org/drawingml/2006/picture">
+                <pic:pic xmlns:pic="http://schemas.openxmlformats.org/drawingml/2006/picture">
+                  <pic:nvPicPr>
+                    <pic:cNvPr id="2137052561" name="Picture 2137052561"/>
+                    <pic:cNvPicPr/>
+                  </pic:nvPicPr>
+                  <pic:blipFill>
+                    <a:blip r:embed="rId9">
+                      <a:extLst>
+                        <a:ext uri="{28A0092B-C50C-407E-A947-70E740481C1C}">
+                          <a14:useLocalDpi xmlns:a14="http://schemas.microsoft.com/office/drawing/2010/main" val="0"/>
+                        </a:ext>
+                      </a:extLst>
+                    </a:blip>
+                    <a:stretch>
+                      <a:fillRect/>
+                    </a:stretch>
+                  </pic:blipFill>
+                  <pic:spPr>
+                    <a:xfrm>
+                      <a:off x="0" y="0"/>
+                      <a:ext cx="4867954" cy="3734321"/>
+                    </a:xfrm>
+                    <a:prstGeom prst="rect">
+                      <a:avLst/>
+                    </a:prstGeom>
+                  </pic:spPr>
+                </pic:pic>
+              </a:graphicData>
+            </a:graphic>
+          </wp:inline>
+        </w:drawing>
+      </w:r>
+    </w:p>
     <w:sectPr>
       <w:pgSz w:w="11906" w:h="16838"/>
       <w:pgMar w:top="993" w:right="1417" w:bottom="1134" w:left="1417" w:header="708" w:footer="708" w:gutter="0"/>

</xml_diff>

<commit_message>
textbox outline and textFont  added
</commit_message>
<xml_diff>
--- a/indicators/ATR_box/screenshot.docx
+++ b/indicators/ATR_box/screenshot.docx
@@ -310,7 +310,7 @@
                 <w:noProof/>
               </w:rPr>
               <w:drawing>
-                <wp:inline distT="0" distB="0" distL="0" distR="0" wp14:anchorId="1B055D5F" wp14:editId="72225441">
+                <wp:inline distT="0" distB="0" distL="0" distR="0" wp14:anchorId="1B055D5F" wp14:editId="0121E26A">
                   <wp:extent cx="2347415" cy="2545619"/>
                   <wp:effectExtent l="0" t="0" r="0" b="7620"/>
                   <wp:docPr id="1004309574" name="Picture 4"/>
@@ -417,7 +417,7 @@
           <w:noProof/>
         </w:rPr>
         <w:drawing>
-          <wp:inline distT="0" distB="0" distL="0" distR="0" wp14:anchorId="6E05C4F5" wp14:editId="33D9EFB5">
+          <wp:inline distT="0" distB="0" distL="0" distR="0" wp14:anchorId="6E05C4F5" wp14:editId="49D81170">
             <wp:extent cx="5760720" cy="2134870"/>
             <wp:effectExtent l="0" t="0" r="0" b="0"/>
             <wp:docPr id="566761342" name="Picture 8"/>
@@ -507,6 +507,209 @@
         </w:drawing>
       </w:r>
     </w:p>
+    <w:tbl>
+      <w:tblPr>
+        <w:tblStyle w:val="TableGrid"/>
+        <w:tblW w:w="0" w:type="auto"/>
+        <w:tblLook w:val="04A0" w:firstRow="1" w:lastRow="0" w:firstColumn="1" w:lastColumn="0" w:noHBand="0" w:noVBand="1"/>
+      </w:tblPr>
+      <w:tblGrid>
+        <w:gridCol w:w="4471"/>
+        <w:gridCol w:w="4591"/>
+      </w:tblGrid>
+      <w:tr>
+        <w:tc>
+          <w:tcPr>
+            <w:tcW w:w="4531" w:type="dxa"/>
+          </w:tcPr>
+          <w:p>
+            <w:pPr>
+              <w:rPr>
+                <w:color w:val="FFFFFF" w:themeColor="background1"/>
+                <w14:textFill>
+                  <w14:noFill/>
+                </w14:textFill>
+              </w:rPr>
+            </w:pPr>
+            <w:r>
+              <w:rPr>
+                <w:noProof/>
+              </w:rPr>
+              <w:lastRenderedPageBreak/>
+              <w:drawing>
+                <wp:inline distT="0" distB="0" distL="0" distR="0" wp14:anchorId="37A060CB" wp14:editId="1EAE13E8">
+                  <wp:extent cx="2703729" cy="2708673"/>
+                  <wp:effectExtent l="0" t="0" r="1905" b="0"/>
+                  <wp:docPr id="197743028" name="Picture 2"/>
+                  <wp:cNvGraphicFramePr>
+                    <a:graphicFrameLocks xmlns:a="http://schemas.openxmlformats.org/drawingml/2006/main" noChangeAspect="1"/>
+                  </wp:cNvGraphicFramePr>
+                  <a:graphic xmlns:a="http://schemas.openxmlformats.org/drawingml/2006/main">
+                    <a:graphicData uri="http://schemas.openxmlformats.org/drawingml/2006/picture">
+                      <pic:pic xmlns:pic="http://schemas.openxmlformats.org/drawingml/2006/picture">
+                        <pic:nvPicPr>
+                          <pic:cNvPr id="197743028" name="Picture 197743028"/>
+                          <pic:cNvPicPr/>
+                        </pic:nvPicPr>
+                        <pic:blipFill>
+                          <a:blip r:embed="rId10">
+                            <a:extLst>
+                              <a:ext uri="{28A0092B-C50C-407E-A947-70E740481C1C}">
+                                <a14:useLocalDpi xmlns:a14="http://schemas.microsoft.com/office/drawing/2010/main" val="0"/>
+                              </a:ext>
+                            </a:extLst>
+                          </a:blip>
+                          <a:stretch>
+                            <a:fillRect/>
+                          </a:stretch>
+                        </pic:blipFill>
+                        <pic:spPr>
+                          <a:xfrm>
+                            <a:off x="0" y="0"/>
+                            <a:ext cx="2729946" cy="2734938"/>
+                          </a:xfrm>
+                          <a:prstGeom prst="rect">
+                            <a:avLst/>
+                          </a:prstGeom>
+                        </pic:spPr>
+                      </pic:pic>
+                    </a:graphicData>
+                  </a:graphic>
+                </wp:inline>
+              </w:drawing>
+            </w:r>
+          </w:p>
+        </w:tc>
+        <w:tc>
+          <w:tcPr>
+            <w:tcW w:w="4531" w:type="dxa"/>
+          </w:tcPr>
+          <w:p>
+            <w:pPr>
+              <w:rPr>
+                <w:color w:val="FFFFFF" w:themeColor="background1"/>
+                <w14:textFill>
+                  <w14:noFill/>
+                </w14:textFill>
+              </w:rPr>
+            </w:pPr>
+            <w:r>
+              <w:rPr>
+                <w:noProof/>
+              </w:rPr>
+              <w:drawing>
+                <wp:inline distT="0" distB="0" distL="0" distR="0" wp14:anchorId="0101A049" wp14:editId="46190B6C">
+                  <wp:extent cx="2772916" cy="3356150"/>
+                  <wp:effectExtent l="0" t="0" r="8890" b="0"/>
+                  <wp:docPr id="424690353" name="Picture 2"/>
+                  <wp:cNvGraphicFramePr>
+                    <a:graphicFrameLocks xmlns:a="http://schemas.openxmlformats.org/drawingml/2006/main" noChangeAspect="1"/>
+                  </wp:cNvGraphicFramePr>
+                  <a:graphic xmlns:a="http://schemas.openxmlformats.org/drawingml/2006/main">
+                    <a:graphicData uri="http://schemas.openxmlformats.org/drawingml/2006/picture">
+                      <pic:pic xmlns:pic="http://schemas.openxmlformats.org/drawingml/2006/picture">
+                        <pic:nvPicPr>
+                          <pic:cNvPr id="424690353" name="Picture 424690353"/>
+                          <pic:cNvPicPr/>
+                        </pic:nvPicPr>
+                        <pic:blipFill>
+                          <a:blip r:embed="rId11">
+                            <a:extLst>
+                              <a:ext uri="{28A0092B-C50C-407E-A947-70E740481C1C}">
+                                <a14:useLocalDpi xmlns:a14="http://schemas.microsoft.com/office/drawing/2010/main" val="0"/>
+                              </a:ext>
+                            </a:extLst>
+                          </a:blip>
+                          <a:stretch>
+                            <a:fillRect/>
+                          </a:stretch>
+                        </pic:blipFill>
+                        <pic:spPr>
+                          <a:xfrm>
+                            <a:off x="0" y="0"/>
+                            <a:ext cx="2796759" cy="3385008"/>
+                          </a:xfrm>
+                          <a:prstGeom prst="rect">
+                            <a:avLst/>
+                          </a:prstGeom>
+                        </pic:spPr>
+                      </pic:pic>
+                    </a:graphicData>
+                  </a:graphic>
+                </wp:inline>
+              </w:drawing>
+            </w:r>
+          </w:p>
+        </w:tc>
+      </w:tr>
+    </w:tbl>
+    <w:p>
+      <w:pPr>
+        <w:rPr>
+          <w:color w:val="FFFFFF" w:themeColor="background1"/>
+          <w14:textFill>
+            <w14:noFill/>
+          </w14:textFill>
+        </w:rPr>
+      </w:pPr>
+    </w:p>
+    <w:p>
+      <w:pPr>
+        <w:rPr>
+          <w:color w:val="FFFFFF" w:themeColor="background1"/>
+          <w14:textFill>
+            <w14:noFill/>
+          </w14:textFill>
+        </w:rPr>
+      </w:pPr>
+      <w:r>
+        <w:rPr>
+          <w:noProof/>
+        </w:rPr>
+        <w:drawing>
+          <wp:inline distT="0" distB="0" distL="0" distR="0" wp14:anchorId="6414256B" wp14:editId="7BFF9066">
+            <wp:extent cx="5760720" cy="527685"/>
+            <wp:effectExtent l="0" t="0" r="0" b="5715"/>
+            <wp:docPr id="1816507488" name="Picture 4"/>
+            <wp:cNvGraphicFramePr>
+              <a:graphicFrameLocks xmlns:a="http://schemas.openxmlformats.org/drawingml/2006/main" noChangeAspect="1"/>
+            </wp:cNvGraphicFramePr>
+            <a:graphic xmlns:a="http://schemas.openxmlformats.org/drawingml/2006/main">
+              <a:graphicData uri="http://schemas.openxmlformats.org/drawingml/2006/picture">
+                <pic:pic xmlns:pic="http://schemas.openxmlformats.org/drawingml/2006/picture">
+                  <pic:nvPicPr>
+                    <pic:cNvPr id="1816507488" name="Picture 1816507488"/>
+                    <pic:cNvPicPr/>
+                  </pic:nvPicPr>
+                  <pic:blipFill>
+                    <a:blip r:embed="rId12">
+                      <a:extLst>
+                        <a:ext uri="{28A0092B-C50C-407E-A947-70E740481C1C}">
+                          <a14:useLocalDpi xmlns:a14="http://schemas.microsoft.com/office/drawing/2010/main" val="0"/>
+                        </a:ext>
+                      </a:extLst>
+                    </a:blip>
+                    <a:stretch>
+                      <a:fillRect/>
+                    </a:stretch>
+                  </pic:blipFill>
+                  <pic:spPr>
+                    <a:xfrm>
+                      <a:off x="0" y="0"/>
+                      <a:ext cx="5760720" cy="527685"/>
+                    </a:xfrm>
+                    <a:prstGeom prst="rect">
+                      <a:avLst/>
+                    </a:prstGeom>
+                  </pic:spPr>
+                </pic:pic>
+              </a:graphicData>
+            </a:graphic>
+          </wp:inline>
+        </w:drawing>
+      </w:r>
+    </w:p>
+    <w:p/>
     <w:sectPr>
       <w:pgSz w:w="11906" w:h="16838"/>
       <w:pgMar w:top="993" w:right="1417" w:bottom="1134" w:left="1417" w:header="708" w:footer="708" w:gutter="0"/>

</xml_diff>